<commit_message>
Alteração do projeto Inclusao das reuniões
</commit_message>
<xml_diff>
--- a/Documentos GPR/PlanodeProjeto.docx
+++ b/Documentos GPR/PlanodeProjeto.docx
@@ -974,15 +974,7 @@
             <w:color w:val="0563C1"/>
             <w:u w:val="single"/>
           </w:rPr>
-          <w:t>2 – Escopo do P</w:t>
-        </w:r>
-        <w:r>
-          <w:rPr>
-            <w:rFonts w:ascii="Calibri" w:eastAsia="Calibri" w:hAnsi="Calibri" w:cs="Calibri"/>
-            <w:color w:val="0563C1"/>
-            <w:u w:val="single"/>
-          </w:rPr>
-          <w:t>rojeto</w:t>
+          <w:t>2 – Escopo do Projeto</w:t>
         </w:r>
       </w:hyperlink>
       <w:hyperlink w:anchor="h.2et92p0">
@@ -1379,15 +1371,7 @@
             <w:color w:val="0563C1"/>
             <w:u w:val="single"/>
           </w:rPr>
-          <w:t>7 – Ri</w:t>
-        </w:r>
-        <w:r>
-          <w:rPr>
-            <w:rFonts w:ascii="Calibri" w:eastAsia="Calibri" w:hAnsi="Calibri" w:cs="Calibri"/>
-            <w:color w:val="0563C1"/>
-            <w:u w:val="single"/>
-          </w:rPr>
-          <w:t>scos do projeto</w:t>
+          <w:t>7 – Riscos do projeto</w:t>
         </w:r>
       </w:hyperlink>
       <w:hyperlink w:anchor="h.3j2qqm3">
@@ -1446,7 +1430,7 @@
           <w:t>8 – Viabilidade e Avaliação</w:t>
         </w:r>
       </w:hyperlink>
-      <w:hyperlink r:id="rId6" w:anchor="_Toc442270798">
+      <w:hyperlink w:anchor="_Toc442270798">
         <w:r>
           <w:rPr>
             <w:rFonts w:ascii="Calibri" w:eastAsia="Calibri" w:hAnsi="Calibri" w:cs="Calibri"/>
@@ -1455,25 +1439,25 @@
           <w:tab/>
         </w:r>
       </w:hyperlink>
-      <w:hyperlink r:id="rId7" w:anchor="_Toc442270798"/>
+      <w:hyperlink w:anchor="_Toc442270798"/>
     </w:p>
     <w:p>
       <w:pPr>
         <w:jc w:val="center"/>
       </w:pPr>
-      <w:hyperlink r:id="rId8" w:anchor="_Toc442270798"/>
+      <w:hyperlink w:anchor="_Toc442270798"/>
     </w:p>
     <w:p>
       <w:pPr>
         <w:jc w:val="center"/>
       </w:pPr>
-      <w:hyperlink r:id="rId9" w:anchor="_Toc442270798"/>
+      <w:hyperlink w:anchor="_Toc442270798"/>
     </w:p>
     <w:p>
       <w:pPr>
         <w:jc w:val="center"/>
       </w:pPr>
-      <w:hyperlink r:id="rId10" w:anchor="_Toc442270798"/>
+      <w:hyperlink w:anchor="_Toc442270798"/>
     </w:p>
     <w:p>
       <w:pPr>
@@ -1588,13 +1572,7 @@
         <w:rPr>
           <w:rFonts w:ascii="Calibri" w:eastAsia="Calibri" w:hAnsi="Calibri" w:cs="Calibri"/>
         </w:rPr>
-        <w:t>A finalidade do sistema é prover um ambiente para est</w:t>
-      </w:r>
-      <w:r>
-        <w:rPr>
-          <w:rFonts w:ascii="Calibri" w:eastAsia="Calibri" w:hAnsi="Calibri" w:cs="Calibri"/>
-        </w:rPr>
-        <w:t>udo por meio de exemplos, haverá ranking, bons artefatos serão votados e poderão ser utilizados como modelos de aprendizagem, por exemplo códigos bem comentados serão mais didáticos, logo, melhor votados.</w:t>
+        <w:t>A finalidade do sistema é prover um ambiente para estudo por meio de exemplos, haverá ranking, bons artefatos serão votados e poderão ser utilizados como modelos de aprendizagem, por exemplo códigos bem comentados serão mais didáticos, logo, melhor votados.</w:t>
       </w:r>
     </w:p>
     <w:p>
@@ -1632,13 +1610,7 @@
         <w:rPr>
           <w:rFonts w:ascii="Calibri" w:eastAsia="Calibri" w:hAnsi="Calibri" w:cs="Calibri"/>
         </w:rPr>
-        <w:t>Atualmente, não existe</w:t>
-      </w:r>
-      <w:r>
-        <w:rPr>
-          <w:rFonts w:ascii="Calibri" w:eastAsia="Calibri" w:hAnsi="Calibri" w:cs="Calibri"/>
-        </w:rPr>
-        <w:t xml:space="preserve"> um repositório unificado e de fácil busca para artefatos de Software na UFG. O SBR é um sistema que visa criar, por meio de um cadastro, um ambiente onde alunos e professores podem postar artefatos marcados com </w:t>
+        <w:t xml:space="preserve">Atualmente, não existe um repositório unificado e de fácil busca para artefatos de Software na UFG. O SBR é um sistema que visa criar, por meio de um cadastro, um ambiente onde alunos e professores podem postar artefatos marcados com </w:t>
       </w:r>
       <w:proofErr w:type="spellStart"/>
       <w:r>
@@ -1652,13 +1624,7 @@
         <w:rPr>
           <w:rFonts w:ascii="Calibri" w:eastAsia="Calibri" w:hAnsi="Calibri" w:cs="Calibri"/>
         </w:rPr>
-        <w:t xml:space="preserve"> para melhorar a busca. Artefatos gerado</w:t>
-      </w:r>
-      <w:r>
-        <w:rPr>
-          <w:rFonts w:ascii="Calibri" w:eastAsia="Calibri" w:hAnsi="Calibri" w:cs="Calibri"/>
-        </w:rPr>
-        <w:t>s por trabalhos podem ser inseridos no sistema.</w:t>
+        <w:t xml:space="preserve"> para melhorar a busca. Artefatos gerados por trabalhos podem ser inseridos no sistema.</w:t>
       </w:r>
     </w:p>
     <w:p/>
@@ -1734,13 +1700,7 @@
         <w:rPr>
           <w:rFonts w:ascii="Calibri" w:eastAsia="Calibri" w:hAnsi="Calibri" w:cs="Calibri"/>
         </w:rPr>
-        <w:t>Neste projeto utilizaremos um ciclo de vida iterativo e incremental com quatro fases: Planejamento, Análise e Design, Construção e Entr</w:t>
-      </w:r>
-      <w:r>
-        <w:rPr>
-          <w:rFonts w:ascii="Calibri" w:eastAsia="Calibri" w:hAnsi="Calibri" w:cs="Calibri"/>
-        </w:rPr>
-        <w:t>ega.</w:t>
+        <w:t>Neste projeto utilizaremos um ciclo de vida iterativo e incremental com quatro fases: Planejamento, Análise e Design, Construção e Entrega.</w:t>
       </w:r>
     </w:p>
     <w:p>
@@ -1776,21 +1736,7 @@
         <w:rPr>
           <w:rFonts w:ascii="Calibri" w:eastAsia="Calibri" w:hAnsi="Calibri" w:cs="Calibri"/>
         </w:rPr>
-        <w:t xml:space="preserve">. No final desta etapa acontece uma </w:t>
-      </w:r>
-      <w:proofErr w:type="gramStart"/>
-      <w:r>
-        <w:rPr>
-          <w:rFonts w:ascii="Calibri" w:eastAsia="Calibri" w:hAnsi="Calibri" w:cs="Calibri"/>
-        </w:rPr>
-        <w:t>revisão</w:t>
-      </w:r>
-      <w:proofErr w:type="gramEnd"/>
-      <w:r>
-        <w:rPr>
-          <w:rFonts w:ascii="Calibri" w:eastAsia="Calibri" w:hAnsi="Calibri" w:cs="Calibri"/>
-        </w:rPr>
-        <w:t>.</w:t>
+        <w:t>. No final desta etapa acontece uma revisão.</w:t>
       </w:r>
     </w:p>
     <w:p>
@@ -1801,13 +1747,7 @@
         <w:rPr>
           <w:rFonts w:ascii="Calibri" w:eastAsia="Calibri" w:hAnsi="Calibri" w:cs="Calibri"/>
         </w:rPr>
-        <w:t xml:space="preserve">Na etapa de Construção será desenvolvido o código-fonte do projeto com base </w:t>
-      </w:r>
-      <w:r>
-        <w:rPr>
-          <w:rFonts w:ascii="Calibri" w:eastAsia="Calibri" w:hAnsi="Calibri" w:cs="Calibri"/>
-        </w:rPr>
-        <w:t>no que foi desenvolvido na etapa de Análise e Design, juntamente com a documentação apropriada.</w:t>
+        <w:t>Na etapa de Construção será desenvolvido o código-fonte do projeto com base no que foi desenvolvido na etapa de Análise e Design, juntamente com a documentação apropriada.</w:t>
       </w:r>
     </w:p>
     <w:p>
@@ -1832,13 +1772,7 @@
         <w:rPr>
           <w:rFonts w:ascii="Calibri" w:eastAsia="Calibri" w:hAnsi="Calibri" w:cs="Calibri"/>
         </w:rPr>
-        <w:t xml:space="preserve"> entregue e revi</w:t>
-      </w:r>
-      <w:r>
-        <w:rPr>
-          <w:rFonts w:ascii="Calibri" w:eastAsia="Calibri" w:hAnsi="Calibri" w:cs="Calibri"/>
-        </w:rPr>
-        <w:t>sada, pronta para uso.</w:t>
+        <w:t xml:space="preserve"> entregue e revisada, pronta para uso.</w:t>
       </w:r>
     </w:p>
     <w:p>
@@ -1941,13 +1875,7 @@
         <w:rPr>
           <w:rFonts w:ascii="Calibri" w:eastAsia="Calibri" w:hAnsi="Calibri" w:cs="Calibri"/>
         </w:rPr>
-        <w:t>, que representam iterações no projeto nas quais serão executad</w:t>
-      </w:r>
-      <w:r>
-        <w:rPr>
-          <w:rFonts w:ascii="Calibri" w:eastAsia="Calibri" w:hAnsi="Calibri" w:cs="Calibri"/>
-        </w:rPr>
-        <w:t>as as etapas do ciclo de vida definidos na seção anterior.</w:t>
+        <w:t>, que representam iterações no projeto nas quais serão executadas as etapas do ciclo de vida definidos na seção anterior.</w:t>
       </w:r>
     </w:p>
     <w:p>
@@ -2032,13 +1960,7 @@
         <w:rPr>
           <w:rFonts w:ascii="Calibri" w:eastAsia="Calibri" w:hAnsi="Calibri" w:cs="Calibri"/>
         </w:rPr>
-        <w:t xml:space="preserve"> será priorizado para</w:t>
-      </w:r>
-      <w:r>
-        <w:rPr>
-          <w:rFonts w:ascii="Calibri" w:eastAsia="Calibri" w:hAnsi="Calibri" w:cs="Calibri"/>
-        </w:rPr>
-        <w:t xml:space="preserve"> definir quais casos de uso serão desenvolvidos no Sprint.</w:t>
+        <w:t xml:space="preserve"> será priorizado para definir quais casos de uso serão desenvolvidos no Sprint.</w:t>
       </w:r>
     </w:p>
     <w:p>
@@ -2130,13 +2052,7 @@
         <w:rPr>
           <w:rFonts w:ascii="Calibri" w:eastAsia="Calibri" w:hAnsi="Calibri" w:cs="Calibri"/>
         </w:rPr>
-        <w:t xml:space="preserve"> serão realizada</w:t>
-      </w:r>
-      <w:r>
-        <w:rPr>
-          <w:rFonts w:ascii="Calibri" w:eastAsia="Calibri" w:hAnsi="Calibri" w:cs="Calibri"/>
-        </w:rPr>
-        <w:t xml:space="preserve">s as revisões, onde serão apontados os problemas, e será mostrado o que foi alcançado no </w:t>
+        <w:t xml:space="preserve"> serão realizadas as revisões, onde serão apontados os problemas, e será mostrado o que foi alcançado no </w:t>
       </w:r>
       <w:proofErr w:type="spellStart"/>
       <w:r>
@@ -2172,13 +2088,7 @@
         <w:rPr>
           <w:rFonts w:ascii="Calibri" w:eastAsia="Calibri" w:hAnsi="Calibri" w:cs="Calibri"/>
         </w:rPr>
-        <w:t>Esta s</w:t>
-      </w:r>
-      <w:r>
-        <w:rPr>
-          <w:rFonts w:ascii="Calibri" w:eastAsia="Calibri" w:hAnsi="Calibri" w:cs="Calibri"/>
-        </w:rPr>
-        <w:t>equência de atividades (</w:t>
+        <w:t>Esta sequência de atividades (</w:t>
       </w:r>
       <w:proofErr w:type="spellStart"/>
       <w:r>
@@ -2307,13 +2217,7 @@
         <w:rPr>
           <w:rFonts w:ascii="Calibri" w:eastAsia="Calibri" w:hAnsi="Calibri" w:cs="Calibri"/>
         </w:rPr>
-        <w:t xml:space="preserve">Neste plano </w:t>
-      </w:r>
-      <w:r>
-        <w:rPr>
-          <w:rFonts w:ascii="Calibri" w:eastAsia="Calibri" w:hAnsi="Calibri" w:cs="Calibri"/>
-        </w:rPr>
-        <w:t xml:space="preserve">de projeto serão desenvolvidos somente os casos de uso definidos na tabela a seguir. Existe uma estimativa de esforço em horas para cada um dos casos de uso, porém esta estimativa será refinada no decorrer do projeto, após as reuniões de </w:t>
+        <w:t xml:space="preserve">Neste plano de projeto serão desenvolvidos somente os casos de uso definidos na tabela a seguir. Existe uma estimativa de esforço em horas para cada um dos casos de uso, porém esta estimativa será refinada no decorrer do projeto, após as reuniões de </w:t>
       </w:r>
       <w:proofErr w:type="spellStart"/>
       <w:r>
@@ -2581,7 +2485,10 @@
           </w:tcPr>
           <w:p>
             <w:r>
-              <w:t>Buscar artefato</w:t>
+              <w:rPr>
+                <w:rFonts w:ascii="Calibri" w:eastAsia="Calibri" w:hAnsi="Calibri" w:cs="Calibri"/>
+              </w:rPr>
+              <w:t>Listar artefatos</w:t>
             </w:r>
           </w:p>
         </w:tc>
@@ -2606,13 +2513,7 @@
               <w:rPr>
                 <w:rFonts w:ascii="Calibri" w:eastAsia="Calibri" w:hAnsi="Calibri" w:cs="Calibri"/>
               </w:rPr>
-              <w:t>2</w:t>
-            </w:r>
-            <w:r>
-              <w:rPr>
-                <w:rFonts w:ascii="Calibri" w:eastAsia="Calibri" w:hAnsi="Calibri" w:cs="Calibri"/>
-              </w:rPr>
-              <w:t>4 Horas</w:t>
+              <w:t>24 Horas</w:t>
             </w:r>
           </w:p>
         </w:tc>
@@ -2748,10 +2649,7 @@
               </w:rPr>
             </w:pPr>
             <w:r>
-              <w:rPr>
-                <w:rFonts w:ascii="Calibri" w:eastAsia="Calibri" w:hAnsi="Calibri" w:cs="Calibri"/>
-              </w:rPr>
-              <w:t>Listar artefatos</w:t>
+              <w:t>Buscar artefato</w:t>
             </w:r>
           </w:p>
         </w:tc>
@@ -2808,7 +2706,7 @@
               <w:rPr>
                 <w:rFonts w:ascii="Calibri" w:eastAsia="Calibri" w:hAnsi="Calibri" w:cs="Calibri"/>
               </w:rPr>
-              <w:t>CSU06</w:t>
+              <w:t>CSU05</w:t>
             </w:r>
           </w:p>
         </w:tc>
@@ -2885,13 +2783,7 @@
               <w:rPr>
                 <w:rFonts w:ascii="Calibri" w:eastAsia="Calibri" w:hAnsi="Calibri" w:cs="Calibri"/>
               </w:rPr>
-              <w:t>CSU07</w:t>
-            </w:r>
-            <w:r>
-              <w:rPr>
-                <w:rFonts w:ascii="Calibri" w:eastAsia="Calibri" w:hAnsi="Calibri" w:cs="Calibri"/>
-              </w:rPr>
-              <w:t xml:space="preserve">- </w:t>
+              <w:t>CSU06</w:t>
             </w:r>
           </w:p>
         </w:tc>
@@ -2981,7 +2873,7 @@
               <w:rPr>
                 <w:rFonts w:ascii="Calibri" w:eastAsia="Calibri" w:hAnsi="Calibri" w:cs="Calibri"/>
               </w:rPr>
-              <w:t>CSU08-</w:t>
+              <w:t>CSU07</w:t>
             </w:r>
           </w:p>
         </w:tc>
@@ -3383,7 +3275,19 @@
               <w:rPr>
                 <w:rFonts w:ascii="Calibri" w:eastAsia="Calibri" w:hAnsi="Calibri" w:cs="Calibri"/>
               </w:rPr>
-              <w:t>CSU2, CSU7</w:t>
+              <w:t>CSU</w:t>
+            </w:r>
+            <w:r>
+              <w:rPr>
+                <w:rFonts w:ascii="Calibri" w:eastAsia="Calibri" w:hAnsi="Calibri" w:cs="Calibri"/>
+              </w:rPr>
+              <w:t>4</w:t>
+            </w:r>
+            <w:r>
+              <w:rPr>
+                <w:rFonts w:ascii="Calibri" w:eastAsia="Calibri" w:hAnsi="Calibri" w:cs="Calibri"/>
+              </w:rPr>
+              <w:t>, CSU6</w:t>
             </w:r>
           </w:p>
         </w:tc>
@@ -3485,13 +3389,13 @@
               <w:rPr>
                 <w:rFonts w:ascii="Calibri" w:eastAsia="Calibri" w:hAnsi="Calibri" w:cs="Calibri"/>
               </w:rPr>
-              <w:t>CSU8,</w:t>
-            </w:r>
-            <w:r>
-              <w:rPr>
-                <w:rFonts w:ascii="Calibri" w:eastAsia="Calibri" w:hAnsi="Calibri" w:cs="Calibri"/>
-              </w:rPr>
-              <w:t xml:space="preserve"> CSU1</w:t>
+              <w:t>CSU7</w:t>
+            </w:r>
+            <w:r>
+              <w:rPr>
+                <w:rFonts w:ascii="Calibri" w:eastAsia="Calibri" w:hAnsi="Calibri" w:cs="Calibri"/>
+              </w:rPr>
+              <w:t>, CSU1</w:t>
             </w:r>
           </w:p>
         </w:tc>
@@ -3613,10 +3517,14 @@
               <w:rPr>
                 <w:rFonts w:ascii="Calibri" w:eastAsia="Calibri" w:hAnsi="Calibri" w:cs="Calibri"/>
               </w:rPr>
-              <w:t>CSU3, CSU4, CSU6</w:t>
-            </w:r>
-            <w:bookmarkStart w:id="14" w:name="_GoBack"/>
-            <w:bookmarkEnd w:id="14"/>
+              <w:t>CSU3, CSU2</w:t>
+            </w:r>
+            <w:r>
+              <w:rPr>
+                <w:rFonts w:ascii="Calibri" w:eastAsia="Calibri" w:hAnsi="Calibri" w:cs="Calibri"/>
+              </w:rPr>
+              <w:t>, CSU5</w:t>
+            </w:r>
           </w:p>
         </w:tc>
       </w:tr>
@@ -4074,6 +3982,146 @@
               </w:rPr>
               <w:t>22/02</w:t>
             </w:r>
+          </w:p>
+        </w:tc>
+      </w:tr>
+      <w:tr>
+        <w:tc>
+          <w:tcPr>
+            <w:tcW w:w="6270" w:type="dxa"/>
+            <w:tcBorders>
+              <w:top w:val="single" w:sz="8" w:space="0" w:color="000000"/>
+              <w:left w:val="single" w:sz="8" w:space="0" w:color="000000"/>
+              <w:bottom w:val="single" w:sz="8" w:space="0" w:color="000000"/>
+              <w:right w:val="single" w:sz="8" w:space="0" w:color="000000"/>
+            </w:tcBorders>
+            <w:tcMar>
+              <w:top w:w="100" w:type="dxa"/>
+              <w:left w:w="100" w:type="dxa"/>
+              <w:bottom w:w="100" w:type="dxa"/>
+              <w:right w:w="100" w:type="dxa"/>
+            </w:tcMar>
+          </w:tcPr>
+          <w:p>
+            <w:pPr>
+              <w:rPr>
+                <w:rFonts w:ascii="Calibri" w:eastAsia="Calibri" w:hAnsi="Calibri" w:cs="Calibri"/>
+              </w:rPr>
+            </w:pPr>
+            <w:r>
+              <w:rPr>
+                <w:rFonts w:ascii="Calibri" w:eastAsia="Calibri" w:hAnsi="Calibri" w:cs="Calibri"/>
+              </w:rPr>
+              <w:t xml:space="preserve">Sprint </w:t>
+            </w:r>
+            <w:proofErr w:type="spellStart"/>
+            <w:r>
+              <w:rPr>
+                <w:rFonts w:ascii="Calibri" w:eastAsia="Calibri" w:hAnsi="Calibri" w:cs="Calibri"/>
+              </w:rPr>
+              <w:t>planning</w:t>
+            </w:r>
+            <w:proofErr w:type="spellEnd"/>
+            <w:r>
+              <w:rPr>
+                <w:rFonts w:ascii="Calibri" w:eastAsia="Calibri" w:hAnsi="Calibri" w:cs="Calibri"/>
+              </w:rPr>
+              <w:t xml:space="preserve"> 3</w:t>
+            </w:r>
+          </w:p>
+        </w:tc>
+        <w:tc>
+          <w:tcPr>
+            <w:tcW w:w="1890" w:type="dxa"/>
+            <w:tcBorders>
+              <w:top w:val="single" w:sz="8" w:space="0" w:color="000000"/>
+              <w:left w:val="single" w:sz="8" w:space="0" w:color="000000"/>
+              <w:bottom w:val="single" w:sz="8" w:space="0" w:color="000000"/>
+              <w:right w:val="single" w:sz="8" w:space="0" w:color="000000"/>
+            </w:tcBorders>
+            <w:tcMar>
+              <w:top w:w="100" w:type="dxa"/>
+              <w:left w:w="100" w:type="dxa"/>
+              <w:bottom w:w="100" w:type="dxa"/>
+              <w:right w:w="100" w:type="dxa"/>
+            </w:tcMar>
+          </w:tcPr>
+          <w:p>
+            <w:pPr>
+              <w:rPr>
+                <w:rFonts w:ascii="Calibri" w:eastAsia="Calibri" w:hAnsi="Calibri" w:cs="Calibri"/>
+              </w:rPr>
+            </w:pPr>
+            <w:r>
+              <w:rPr>
+                <w:rFonts w:ascii="Calibri" w:eastAsia="Calibri" w:hAnsi="Calibri" w:cs="Calibri"/>
+              </w:rPr>
+              <w:t>23/02</w:t>
+            </w:r>
+          </w:p>
+        </w:tc>
+      </w:tr>
+      <w:tr>
+        <w:tc>
+          <w:tcPr>
+            <w:tcW w:w="6270" w:type="dxa"/>
+            <w:tcBorders>
+              <w:top w:val="single" w:sz="8" w:space="0" w:color="000000"/>
+              <w:left w:val="single" w:sz="8" w:space="0" w:color="000000"/>
+              <w:bottom w:val="single" w:sz="8" w:space="0" w:color="000000"/>
+              <w:right w:val="single" w:sz="8" w:space="0" w:color="000000"/>
+            </w:tcBorders>
+            <w:tcMar>
+              <w:top w:w="100" w:type="dxa"/>
+              <w:left w:w="100" w:type="dxa"/>
+              <w:bottom w:w="100" w:type="dxa"/>
+              <w:right w:w="100" w:type="dxa"/>
+            </w:tcMar>
+          </w:tcPr>
+          <w:p>
+            <w:pPr>
+              <w:rPr>
+                <w:rFonts w:ascii="Calibri" w:eastAsia="Calibri" w:hAnsi="Calibri" w:cs="Calibri"/>
+              </w:rPr>
+            </w:pPr>
+            <w:r>
+              <w:rPr>
+                <w:rFonts w:ascii="Calibri" w:eastAsia="Calibri" w:hAnsi="Calibri" w:cs="Calibri"/>
+              </w:rPr>
+              <w:t>Retrospectiva e revisões do Sprint 3</w:t>
+            </w:r>
+          </w:p>
+        </w:tc>
+        <w:tc>
+          <w:tcPr>
+            <w:tcW w:w="1890" w:type="dxa"/>
+            <w:tcBorders>
+              <w:top w:val="single" w:sz="8" w:space="0" w:color="000000"/>
+              <w:left w:val="single" w:sz="8" w:space="0" w:color="000000"/>
+              <w:bottom w:val="single" w:sz="8" w:space="0" w:color="000000"/>
+              <w:right w:val="single" w:sz="8" w:space="0" w:color="000000"/>
+            </w:tcBorders>
+            <w:tcMar>
+              <w:top w:w="100" w:type="dxa"/>
+              <w:left w:w="100" w:type="dxa"/>
+              <w:bottom w:w="100" w:type="dxa"/>
+              <w:right w:w="100" w:type="dxa"/>
+            </w:tcMar>
+          </w:tcPr>
+          <w:p>
+            <w:pPr>
+              <w:rPr>
+                <w:rFonts w:ascii="Calibri" w:eastAsia="Calibri" w:hAnsi="Calibri" w:cs="Calibri"/>
+              </w:rPr>
+            </w:pPr>
+            <w:r>
+              <w:rPr>
+                <w:rFonts w:ascii="Calibri" w:eastAsia="Calibri" w:hAnsi="Calibri" w:cs="Calibri"/>
+              </w:rPr>
+              <w:t>29/02</w:t>
+            </w:r>
+            <w:bookmarkStart w:id="14" w:name="_GoBack"/>
+            <w:bookmarkEnd w:id="14"/>
           </w:p>
         </w:tc>
       </w:tr>
@@ -4386,13 +4434,7 @@
               <w:rPr>
                 <w:rFonts w:ascii="Calibri" w:eastAsia="Calibri" w:hAnsi="Calibri" w:cs="Calibri"/>
               </w:rPr>
-              <w:t>Domínio sobre a meto</w:t>
-            </w:r>
-            <w:r>
-              <w:rPr>
-                <w:rFonts w:ascii="Calibri" w:eastAsia="Calibri" w:hAnsi="Calibri" w:cs="Calibri"/>
-              </w:rPr>
-              <w:t xml:space="preserve">dologia </w:t>
+              <w:t xml:space="preserve">Domínio sobre a metodologia </w:t>
             </w:r>
             <w:proofErr w:type="spellStart"/>
             <w:r>
@@ -4601,7 +4643,6 @@
           <w:sz w:val="28"/>
           <w:szCs w:val="28"/>
         </w:rPr>
-        <w:lastRenderedPageBreak/>
         <w:t>6 – Recursos</w:t>
       </w:r>
     </w:p>
@@ -4753,7 +4794,7 @@
             </w:tcMar>
           </w:tcPr>
           <w:p>
-            <w:hyperlink r:id="rId11">
+            <w:hyperlink r:id="rId6">
               <w:r>
                 <w:rPr>
                   <w:rFonts w:ascii="Calibri" w:eastAsia="Calibri" w:hAnsi="Calibri" w:cs="Calibri"/>
@@ -5095,14 +5136,7 @@
           <w:rFonts w:ascii="Calibri" w:eastAsia="Calibri" w:hAnsi="Calibri" w:cs="Calibri"/>
           <w:highlight w:val="white"/>
         </w:rPr>
-        <w:t>hordangabriel@hotmail.</w:t>
-      </w:r>
-      <w:r>
-        <w:rPr>
-          <w:rFonts w:ascii="Calibri" w:eastAsia="Calibri" w:hAnsi="Calibri" w:cs="Calibri"/>
-          <w:highlight w:val="white"/>
-        </w:rPr>
-        <w:t>com</w:t>
+        <w:t>hordangabriel@hotmail.com</w:t>
       </w:r>
     </w:p>
     <w:p>
@@ -5170,13 +5204,7 @@
           <w:rFonts w:ascii="Calibri" w:eastAsia="Calibri" w:hAnsi="Calibri" w:cs="Calibri"/>
         </w:rPr>
         <w:tab/>
-        <w:t>De acordo com os risc</w:t>
-      </w:r>
-      <w:r>
-        <w:rPr>
-          <w:rFonts w:ascii="Calibri" w:eastAsia="Calibri" w:hAnsi="Calibri" w:cs="Calibri"/>
-        </w:rPr>
-        <w:t>os associados, foram considerados o domínio do negócio, tecnologias a serem utilizadas, ferramentas e técnicas, todos, vinculados ao projeto, o parecer final foi estabelecido como um projeto viável para desenvolvimento.</w:t>
+        <w:t>De acordo com os riscos associados, foram considerados o domínio do negócio, tecnologias a serem utilizadas, ferramentas e técnicas, todos, vinculados ao projeto, o parecer final foi estabelecido como um projeto viável para desenvolvimento.</w:t>
       </w:r>
     </w:p>
     <w:p>
@@ -5185,13 +5213,7 @@
           <w:rFonts w:ascii="Calibri" w:eastAsia="Calibri" w:hAnsi="Calibri" w:cs="Calibri"/>
         </w:rPr>
         <w:tab/>
-        <w:t>A aprovação foi feita seguindo os c</w:t>
-      </w:r>
-      <w:r>
-        <w:rPr>
-          <w:rFonts w:ascii="Calibri" w:eastAsia="Calibri" w:hAnsi="Calibri" w:cs="Calibri"/>
-        </w:rPr>
-        <w:t>ritérios de avaliação de requisitos definidos no processo de Gerência de Requisitos.</w:t>
+        <w:t>A aprovação foi feita seguindo os critérios de avaliação de requisitos definidos no processo de Gerência de Requisitos.</w:t>
       </w:r>
     </w:p>
     <w:p>
@@ -5227,8 +5249,8 @@
       </w:r>
     </w:p>
     <w:sectPr>
-      <w:headerReference w:type="first" r:id="rId12"/>
-      <w:footerReference w:type="first" r:id="rId13"/>
+      <w:headerReference w:type="first" r:id="rId7"/>
+      <w:footerReference w:type="first" r:id="rId8"/>
       <w:pgSz w:w="11906" w:h="16838"/>
       <w:pgMar w:top="1134" w:right="1134" w:bottom="1134" w:left="1134" w:header="720" w:footer="720" w:gutter="0"/>
       <w:pgNumType w:start="1"/>
@@ -5915,9 +5937,7 @@
       <w:tblStyleRowBandSize w:val="1"/>
       <w:tblStyleColBandSize w:val="1"/>
       <w:tblCellMar>
-        <w:top w:w="0" w:type="dxa"/>
         <w:left w:w="10" w:type="dxa"/>
-        <w:bottom w:w="0" w:type="dxa"/>
         <w:right w:w="10" w:type="dxa"/>
       </w:tblCellMar>
     </w:tblPr>
@@ -5928,9 +5948,7 @@
       <w:tblStyleRowBandSize w:val="1"/>
       <w:tblStyleColBandSize w:val="1"/>
       <w:tblCellMar>
-        <w:top w:w="0" w:type="dxa"/>
         <w:left w:w="10" w:type="dxa"/>
-        <w:bottom w:w="0" w:type="dxa"/>
         <w:right w:w="10" w:type="dxa"/>
       </w:tblCellMar>
     </w:tblPr>
@@ -5941,9 +5959,7 @@
       <w:tblStyleRowBandSize w:val="1"/>
       <w:tblStyleColBandSize w:val="1"/>
       <w:tblCellMar>
-        <w:top w:w="0" w:type="dxa"/>
         <w:left w:w="10" w:type="dxa"/>
-        <w:bottom w:w="0" w:type="dxa"/>
         <w:right w:w="10" w:type="dxa"/>
       </w:tblCellMar>
     </w:tblPr>
@@ -5954,9 +5970,7 @@
       <w:tblStyleRowBandSize w:val="1"/>
       <w:tblStyleColBandSize w:val="1"/>
       <w:tblCellMar>
-        <w:top w:w="0" w:type="dxa"/>
         <w:left w:w="10" w:type="dxa"/>
-        <w:bottom w:w="0" w:type="dxa"/>
         <w:right w:w="10" w:type="dxa"/>
       </w:tblCellMar>
     </w:tblPr>
@@ -5967,9 +5981,7 @@
       <w:tblStyleRowBandSize w:val="1"/>
       <w:tblStyleColBandSize w:val="1"/>
       <w:tblCellMar>
-        <w:top w:w="0" w:type="dxa"/>
         <w:left w:w="10" w:type="dxa"/>
-        <w:bottom w:w="0" w:type="dxa"/>
         <w:right w:w="10" w:type="dxa"/>
       </w:tblCellMar>
     </w:tblPr>
@@ -5980,9 +5992,7 @@
       <w:tblStyleRowBandSize w:val="1"/>
       <w:tblStyleColBandSize w:val="1"/>
       <w:tblCellMar>
-        <w:top w:w="0" w:type="dxa"/>
         <w:left w:w="10" w:type="dxa"/>
-        <w:bottom w:w="0" w:type="dxa"/>
         <w:right w:w="10" w:type="dxa"/>
       </w:tblCellMar>
     </w:tblPr>

</xml_diff>